<commit_message>
-nuevos mockups -diagrama de interacion del Gestor
</commit_message>
<xml_diff>
--- a/Hito 1/PM/Planificacion (versión_corregida).docx
+++ b/Hito 1/PM/Planificacion (versión_corregida).docx
@@ -145,7 +145,7 @@
               <w:b/>
               <w:sz w:val="40"/>
               <w:szCs w:val="56"/>
-              <w:lang w:val="en-US" w:eastAsia="es-ES"/>
+              <w:lang w:eastAsia="es-ES"/>
             </w:rPr>
           </w:pPr>
           <w:r>
@@ -155,7 +155,7 @@
               <w:bCs/>
               <w:sz w:val="40"/>
               <w:szCs w:val="40"/>
-              <w:lang w:val="en-US" w:eastAsia="es-ES"/>
+              <w:lang w:eastAsia="es-ES"/>
             </w:rPr>
             <w:t>Grupo</w:t>
           </w:r>
@@ -169,7 +169,7 @@
               <w:rFonts w:ascii="Verdana" w:eastAsia="Times New Roman" w:hAnsi="Verdana" w:cs="Times New Roman"/>
               <w:sz w:val="44"/>
               <w:szCs w:val="56"/>
-              <w:lang w:val="en-US" w:eastAsia="es-ES"/>
+              <w:lang w:eastAsia="es-ES"/>
             </w:rPr>
           </w:pPr>
           <w:r>
@@ -177,29 +177,9 @@
               <w:rFonts w:ascii="Verdana,Times New Roman" w:eastAsia="Verdana,Times New Roman" w:hAnsi="Verdana,Times New Roman" w:cs="Verdana,Times New Roman"/>
               <w:sz w:val="44"/>
               <w:szCs w:val="44"/>
-              <w:lang w:val="en-US" w:eastAsia="es-ES"/>
+              <w:lang w:eastAsia="es-ES"/>
             </w:rPr>
-            <w:t xml:space="preserve"> “</w:t>
-          </w:r>
-          <w:proofErr w:type="spellStart"/>
-          <w:r>
-            <w:rPr>
-              <w:rFonts w:ascii="Verdana,Times New Roman" w:eastAsia="Verdana,Times New Roman" w:hAnsi="Verdana,Times New Roman" w:cs="Verdana,Times New Roman"/>
-              <w:sz w:val="44"/>
-              <w:szCs w:val="44"/>
-              <w:lang w:val="en-US" w:eastAsia="es-ES"/>
-            </w:rPr>
-            <w:t>Braineering</w:t>
-          </w:r>
-          <w:proofErr w:type="spellEnd"/>
-          <w:r>
-            <w:rPr>
-              <w:rFonts w:ascii="Verdana,Times New Roman" w:eastAsia="Verdana,Times New Roman" w:hAnsi="Verdana,Times New Roman" w:cs="Verdana,Times New Roman"/>
-              <w:sz w:val="44"/>
-              <w:szCs w:val="44"/>
-              <w:lang w:val="en-US" w:eastAsia="es-ES"/>
-            </w:rPr>
-            <w:t>”</w:t>
+            <w:t xml:space="preserve"> “Braineering”</w:t>
           </w:r>
         </w:p>
         <w:p>
@@ -211,7 +191,7 @@
               <w:rFonts w:ascii="Verdana" w:eastAsia="Times New Roman" w:hAnsi="Verdana" w:cs="Times New Roman"/>
               <w:sz w:val="44"/>
               <w:szCs w:val="52"/>
-              <w:lang w:val="en-US" w:eastAsia="es-ES"/>
+              <w:lang w:eastAsia="es-ES"/>
             </w:rPr>
           </w:pPr>
         </w:p>
@@ -224,7 +204,7 @@
               <w:rFonts w:ascii="Verdana" w:eastAsia="Times New Roman" w:hAnsi="Verdana" w:cs="Times New Roman"/>
               <w:sz w:val="44"/>
               <w:szCs w:val="52"/>
-              <w:lang w:val="en-US" w:eastAsia="es-ES"/>
+              <w:lang w:eastAsia="es-ES"/>
             </w:rPr>
           </w:pPr>
         </w:p>
@@ -314,28 +294,10 @@
               <w:szCs w:val="28"/>
               <w:lang w:eastAsia="es-ES"/>
             </w:rPr>
-            <w:t xml:space="preserve">Fecha entrega: </w:t>
+            <w:t>Fecha entrega: 23-12-2016</w:t>
           </w:r>
-          <w:proofErr w:type="spellStart"/>
-          <w:r>
-            <w:rPr>
-              <w:rFonts w:ascii="Verdana,Times New Roman" w:eastAsia="Verdana,Times New Roman" w:hAnsi="Verdana,Times New Roman" w:cs="Verdana,Times New Roman"/>
-              <w:sz w:val="28"/>
-              <w:szCs w:val="28"/>
-              <w:lang w:eastAsia="es-ES"/>
-            </w:rPr>
-            <w:t>dia</w:t>
-          </w:r>
-          <w:proofErr w:type="spellEnd"/>
-          <w:r>
-            <w:rPr>
-              <w:rFonts w:ascii="Verdana,Times New Roman" w:eastAsia="Verdana,Times New Roman" w:hAnsi="Verdana,Times New Roman" w:cs="Verdana,Times New Roman"/>
-              <w:sz w:val="28"/>
-              <w:szCs w:val="28"/>
-              <w:lang w:eastAsia="es-ES"/>
-            </w:rPr>
-            <w:t>-mes-año</w:t>
-          </w:r>
+          <w:bookmarkStart w:id="0" w:name="_GoBack"/>
+          <w:bookmarkEnd w:id="0"/>
         </w:p>
         <w:p>
           <w:pPr>
@@ -355,7 +317,7 @@
               <w:szCs w:val="28"/>
               <w:lang w:eastAsia="es-ES"/>
             </w:rPr>
-            <w:t>Versión: 1, 2, 3...</w:t>
+            <w:t>Versión: 1</w:t>
           </w:r>
         </w:p>
         <w:p>
@@ -565,7 +527,7 @@
         </w:p>
       </w:sdtContent>
     </w:sdt>
-    <w:bookmarkStart w:id="0" w:name="_Toc465669158" w:displacedByCustomXml="next"/>
+    <w:bookmarkStart w:id="1" w:name="_Toc465669158" w:displacedByCustomXml="next"/>
     <w:sdt>
       <w:sdtPr>
         <w:rPr>
@@ -587,7 +549,7 @@
       <w:sdtContent>
         <w:p>
           <w:pPr>
-            <w:pStyle w:val="TtuloTDC"/>
+            <w:pStyle w:val="TOCHeading"/>
           </w:pPr>
           <w:r>
             <w:rPr>
@@ -595,11 +557,11 @@
             </w:rPr>
             <w:t>Contenido</w:t>
           </w:r>
-          <w:bookmarkEnd w:id="0"/>
+          <w:bookmarkEnd w:id="1"/>
         </w:p>
         <w:p>
           <w:pPr>
-            <w:pStyle w:val="TDC1"/>
+            <w:pStyle w:val="TOC1"/>
             <w:tabs>
               <w:tab w:val="right" w:leader="dot" w:pos="8494"/>
             </w:tabs>
@@ -621,7 +583,7 @@
           <w:hyperlink w:anchor="_Toc465669158" w:history="1">
             <w:r>
               <w:rPr>
-                <w:rStyle w:val="Hipervnculo"/>
+                <w:rStyle w:val="Hyperlink"/>
                 <w:noProof/>
               </w:rPr>
               <w:t>Contenido</w:t>
@@ -678,7 +640,7 @@
         </w:p>
         <w:p>
           <w:pPr>
-            <w:pStyle w:val="TDC1"/>
+            <w:pStyle w:val="TOC1"/>
             <w:tabs>
               <w:tab w:val="left" w:pos="440"/>
               <w:tab w:val="right" w:leader="dot" w:pos="8494"/>
@@ -692,7 +654,7 @@
           <w:hyperlink w:anchor="_Toc465669159" w:history="1">
             <w:r>
               <w:rPr>
-                <w:rStyle w:val="Hipervnculo"/>
+                <w:rStyle w:val="Hyperlink"/>
                 <w:noProof/>
               </w:rPr>
               <w:t>1.</w:t>
@@ -707,7 +669,7 @@
             </w:r>
             <w:r>
               <w:rPr>
-                <w:rStyle w:val="Hipervnculo"/>
+                <w:rStyle w:val="Hyperlink"/>
                 <w:noProof/>
               </w:rPr>
               <w:t>Análisis de riesgos.</w:t>
@@ -764,7 +726,7 @@
         </w:p>
         <w:p>
           <w:pPr>
-            <w:pStyle w:val="TDC1"/>
+            <w:pStyle w:val="TOC1"/>
             <w:tabs>
               <w:tab w:val="left" w:pos="660"/>
               <w:tab w:val="right" w:leader="dot" w:pos="8494"/>
@@ -778,7 +740,7 @@
           <w:hyperlink w:anchor="_Toc465669160" w:history="1">
             <w:r>
               <w:rPr>
-                <w:rStyle w:val="Hipervnculo"/>
+                <w:rStyle w:val="Hyperlink"/>
                 <w:noProof/>
               </w:rPr>
               <w:t>1.1.</w:t>
@@ -793,7 +755,7 @@
             </w:r>
             <w:r>
               <w:rPr>
-                <w:rStyle w:val="Hipervnculo"/>
+                <w:rStyle w:val="Hyperlink"/>
                 <w:noProof/>
               </w:rPr>
               <w:t>Identificación de riesgos.</w:t>
@@ -850,7 +812,7 @@
         </w:p>
         <w:p>
           <w:pPr>
-            <w:pStyle w:val="TDC1"/>
+            <w:pStyle w:val="TOC1"/>
             <w:tabs>
               <w:tab w:val="left" w:pos="660"/>
               <w:tab w:val="right" w:leader="dot" w:pos="8494"/>
@@ -864,7 +826,7 @@
           <w:hyperlink w:anchor="_Toc465669161" w:history="1">
             <w:r>
               <w:rPr>
-                <w:rStyle w:val="Hipervnculo"/>
+                <w:rStyle w:val="Hyperlink"/>
                 <w:noProof/>
               </w:rPr>
               <w:t>1.2.</w:t>
@@ -879,7 +841,7 @@
             </w:r>
             <w:r>
               <w:rPr>
-                <w:rStyle w:val="Hipervnculo"/>
+                <w:rStyle w:val="Hyperlink"/>
                 <w:noProof/>
               </w:rPr>
               <w:t>Prioridades de los riesgos.</w:t>
@@ -936,7 +898,7 @@
         </w:p>
         <w:p>
           <w:pPr>
-            <w:pStyle w:val="TDC1"/>
+            <w:pStyle w:val="TOC1"/>
             <w:tabs>
               <w:tab w:val="left" w:pos="660"/>
               <w:tab w:val="right" w:leader="dot" w:pos="8494"/>
@@ -950,7 +912,7 @@
           <w:hyperlink w:anchor="_Toc465669162" w:history="1">
             <w:r>
               <w:rPr>
-                <w:rStyle w:val="Hipervnculo"/>
+                <w:rStyle w:val="Hyperlink"/>
                 <w:noProof/>
               </w:rPr>
               <w:t>1.3.</w:t>
@@ -965,7 +927,7 @@
             </w:r>
             <w:r>
               <w:rPr>
-                <w:rStyle w:val="Hipervnculo"/>
+                <w:rStyle w:val="Hyperlink"/>
                 <w:noProof/>
               </w:rPr>
               <w:t>Planes de contingencia.</w:t>
@@ -1022,7 +984,7 @@
         </w:p>
         <w:p>
           <w:pPr>
-            <w:pStyle w:val="TDC1"/>
+            <w:pStyle w:val="TOC1"/>
             <w:tabs>
               <w:tab w:val="left" w:pos="440"/>
               <w:tab w:val="right" w:leader="dot" w:pos="8494"/>
@@ -1036,7 +998,7 @@
           <w:hyperlink w:anchor="_Toc465669163" w:history="1">
             <w:r>
               <w:rPr>
-                <w:rStyle w:val="Hipervnculo"/>
+                <w:rStyle w:val="Hyperlink"/>
                 <w:noProof/>
               </w:rPr>
               <w:t>2.</w:t>
@@ -1051,7 +1013,7 @@
             </w:r>
             <w:r>
               <w:rPr>
-                <w:rStyle w:val="Hipervnculo"/>
+                <w:rStyle w:val="Hyperlink"/>
                 <w:noProof/>
               </w:rPr>
               <w:t>Estimación de costes.</w:t>
@@ -1108,7 +1070,7 @@
         </w:p>
         <w:p>
           <w:pPr>
-            <w:pStyle w:val="TDC1"/>
+            <w:pStyle w:val="TOC1"/>
             <w:tabs>
               <w:tab w:val="left" w:pos="660"/>
               <w:tab w:val="right" w:leader="dot" w:pos="8494"/>
@@ -1122,7 +1084,7 @@
           <w:hyperlink w:anchor="_Toc465669164" w:history="1">
             <w:r>
               <w:rPr>
-                <w:rStyle w:val="Hipervnculo"/>
+                <w:rStyle w:val="Hyperlink"/>
                 <w:noProof/>
               </w:rPr>
               <w:t>2.1.</w:t>
@@ -1137,7 +1099,7 @@
             </w:r>
             <w:r>
               <w:rPr>
-                <w:rStyle w:val="Hipervnculo"/>
+                <w:rStyle w:val="Hyperlink"/>
                 <w:noProof/>
               </w:rPr>
               <w:t>Ley de Parkinson.</w:t>
@@ -1194,7 +1156,7 @@
         </w:p>
         <w:p>
           <w:pPr>
-            <w:pStyle w:val="TDC1"/>
+            <w:pStyle w:val="TOC1"/>
             <w:tabs>
               <w:tab w:val="left" w:pos="660"/>
               <w:tab w:val="right" w:leader="dot" w:pos="8494"/>
@@ -1208,7 +1170,7 @@
           <w:hyperlink w:anchor="_Toc465669165" w:history="1">
             <w:r>
               <w:rPr>
-                <w:rStyle w:val="Hipervnculo"/>
+                <w:rStyle w:val="Hyperlink"/>
                 <w:noProof/>
               </w:rPr>
               <w:t>2.2.</w:t>
@@ -1223,7 +1185,7 @@
             </w:r>
             <w:r>
               <w:rPr>
-                <w:rStyle w:val="Hipervnculo"/>
+                <w:rStyle w:val="Hyperlink"/>
                 <w:noProof/>
               </w:rPr>
               <w:t>Pricing to Win.</w:t>
@@ -1280,7 +1242,7 @@
         </w:p>
         <w:p>
           <w:pPr>
-            <w:pStyle w:val="TDC1"/>
+            <w:pStyle w:val="TOC1"/>
             <w:tabs>
               <w:tab w:val="left" w:pos="660"/>
               <w:tab w:val="right" w:leader="dot" w:pos="8494"/>
@@ -1294,7 +1256,7 @@
           <w:hyperlink w:anchor="_Toc465669166" w:history="1">
             <w:r>
               <w:rPr>
-                <w:rStyle w:val="Hipervnculo"/>
+                <w:rStyle w:val="Hyperlink"/>
                 <w:noProof/>
               </w:rPr>
               <w:t>2.3.</w:t>
@@ -1309,7 +1271,7 @@
             </w:r>
             <w:r>
               <w:rPr>
-                <w:rStyle w:val="Hipervnculo"/>
+                <w:rStyle w:val="Hyperlink"/>
                 <w:noProof/>
               </w:rPr>
               <w:t>Puntos Objeto y/o Puntos de Función.</w:t>
@@ -1366,7 +1328,7 @@
         </w:p>
         <w:p>
           <w:pPr>
-            <w:pStyle w:val="TDC1"/>
+            <w:pStyle w:val="TOC1"/>
             <w:tabs>
               <w:tab w:val="left" w:pos="660"/>
               <w:tab w:val="right" w:leader="dot" w:pos="8494"/>
@@ -1380,7 +1342,7 @@
           <w:hyperlink w:anchor="_Toc465669167" w:history="1">
             <w:r>
               <w:rPr>
-                <w:rStyle w:val="Hipervnculo"/>
+                <w:rStyle w:val="Hyperlink"/>
                 <w:noProof/>
               </w:rPr>
               <w:t>2.4.</w:t>
@@ -1395,7 +1357,7 @@
             </w:r>
             <w:r>
               <w:rPr>
-                <w:rStyle w:val="Hipervnculo"/>
+                <w:rStyle w:val="Hyperlink"/>
                 <w:noProof/>
               </w:rPr>
               <w:t>Comparación y discusión de los valores obtenidos.</w:t>
@@ -1452,7 +1414,7 @@
         </w:p>
         <w:p>
           <w:pPr>
-            <w:pStyle w:val="TDC1"/>
+            <w:pStyle w:val="TOC1"/>
             <w:tabs>
               <w:tab w:val="left" w:pos="440"/>
               <w:tab w:val="right" w:leader="dot" w:pos="8494"/>
@@ -1466,7 +1428,7 @@
           <w:hyperlink w:anchor="_Toc465669168" w:history="1">
             <w:r>
               <w:rPr>
-                <w:rStyle w:val="Hipervnculo"/>
+                <w:rStyle w:val="Hyperlink"/>
                 <w:noProof/>
               </w:rPr>
               <w:t>3.</w:t>
@@ -1481,7 +1443,7 @@
             </w:r>
             <w:r>
               <w:rPr>
-                <w:rStyle w:val="Hipervnculo"/>
+                <w:rStyle w:val="Hyperlink"/>
                 <w:noProof/>
               </w:rPr>
               <w:t>Agenda del proyecto.</w:t>
@@ -1538,7 +1500,7 @@
         </w:p>
         <w:p>
           <w:pPr>
-            <w:pStyle w:val="TDC1"/>
+            <w:pStyle w:val="TOC1"/>
             <w:tabs>
               <w:tab w:val="left" w:pos="660"/>
               <w:tab w:val="right" w:leader="dot" w:pos="8494"/>
@@ -1552,7 +1514,7 @@
           <w:hyperlink w:anchor="_Toc465669169" w:history="1">
             <w:r>
               <w:rPr>
-                <w:rStyle w:val="Hipervnculo"/>
+                <w:rStyle w:val="Hyperlink"/>
                 <w:noProof/>
               </w:rPr>
               <w:t>3.1.</w:t>
@@ -1567,7 +1529,7 @@
             </w:r>
             <w:r>
               <w:rPr>
-                <w:rStyle w:val="Hipervnculo"/>
+                <w:rStyle w:val="Hyperlink"/>
                 <w:noProof/>
               </w:rPr>
               <w:t>Relación de actividades (WBS).</w:t>
@@ -1624,7 +1586,7 @@
         </w:p>
         <w:p>
           <w:pPr>
-            <w:pStyle w:val="TDC1"/>
+            <w:pStyle w:val="TOC1"/>
             <w:tabs>
               <w:tab w:val="left" w:pos="660"/>
               <w:tab w:val="right" w:leader="dot" w:pos="8494"/>
@@ -1638,7 +1600,7 @@
           <w:hyperlink w:anchor="_Toc465669170" w:history="1">
             <w:r>
               <w:rPr>
-                <w:rStyle w:val="Hipervnculo"/>
+                <w:rStyle w:val="Hyperlink"/>
                 <w:noProof/>
               </w:rPr>
               <w:t>3.2.</w:t>
@@ -1653,7 +1615,7 @@
             </w:r>
             <w:r>
               <w:rPr>
-                <w:rStyle w:val="Hipervnculo"/>
+                <w:rStyle w:val="Hyperlink"/>
                 <w:noProof/>
               </w:rPr>
               <w:t>Plan general del proyecto (Hitos).</w:t>
@@ -1710,7 +1672,7 @@
         </w:p>
         <w:p>
           <w:pPr>
-            <w:pStyle w:val="TDC1"/>
+            <w:pStyle w:val="TOC1"/>
             <w:tabs>
               <w:tab w:val="left" w:pos="660"/>
               <w:tab w:val="right" w:leader="dot" w:pos="8494"/>
@@ -1724,7 +1686,7 @@
           <w:hyperlink w:anchor="_Toc465669171" w:history="1">
             <w:r>
               <w:rPr>
-                <w:rStyle w:val="Hipervnculo"/>
+                <w:rStyle w:val="Hyperlink"/>
                 <w:noProof/>
               </w:rPr>
               <w:t>3.3.</w:t>
@@ -1739,7 +1701,7 @@
             </w:r>
             <w:r>
               <w:rPr>
-                <w:rStyle w:val="Hipervnculo"/>
+                <w:rStyle w:val="Hyperlink"/>
                 <w:noProof/>
               </w:rPr>
               <w:t>Plan detallado  del proyecto (2 iteraciones).</w:t>
@@ -1796,7 +1758,7 @@
         </w:p>
         <w:p>
           <w:pPr>
-            <w:pStyle w:val="TDC1"/>
+            <w:pStyle w:val="TOC1"/>
             <w:tabs>
               <w:tab w:val="left" w:pos="660"/>
               <w:tab w:val="right" w:leader="dot" w:pos="8494"/>
@@ -1810,7 +1772,7 @@
           <w:hyperlink w:anchor="_Toc465669172" w:history="1">
             <w:r>
               <w:rPr>
-                <w:rStyle w:val="Hipervnculo"/>
+                <w:rStyle w:val="Hyperlink"/>
                 <w:noProof/>
               </w:rPr>
               <w:t>3.4.</w:t>
@@ -1825,7 +1787,7 @@
             </w:r>
             <w:r>
               <w:rPr>
-                <w:rStyle w:val="Hipervnculo"/>
+                <w:rStyle w:val="Hyperlink"/>
                 <w:noProof/>
               </w:rPr>
               <w:t>Asignación de tiempo y recursos a actividades.</w:t>
@@ -1882,7 +1844,7 @@
         </w:p>
         <w:p>
           <w:pPr>
-            <w:pStyle w:val="TDC1"/>
+            <w:pStyle w:val="TOC1"/>
             <w:tabs>
               <w:tab w:val="left" w:pos="880"/>
               <w:tab w:val="right" w:leader="dot" w:pos="8494"/>
@@ -1896,7 +1858,7 @@
           <w:hyperlink w:anchor="_Toc465669173" w:history="1">
             <w:r>
               <w:rPr>
-                <w:rStyle w:val="Hipervnculo"/>
+                <w:rStyle w:val="Hyperlink"/>
                 <w:noProof/>
               </w:rPr>
               <w:t>3.4.1.</w:t>
@@ -1911,7 +1873,7 @@
             </w:r>
             <w:r>
               <w:rPr>
-                <w:rStyle w:val="Hipervnculo"/>
+                <w:rStyle w:val="Hyperlink"/>
                 <w:noProof/>
               </w:rPr>
               <w:t>Recursos humanos.</w:t>
@@ -1968,7 +1930,7 @@
         </w:p>
         <w:p>
           <w:pPr>
-            <w:pStyle w:val="TDC1"/>
+            <w:pStyle w:val="TOC1"/>
             <w:tabs>
               <w:tab w:val="left" w:pos="880"/>
               <w:tab w:val="right" w:leader="dot" w:pos="8494"/>
@@ -1982,7 +1944,7 @@
           <w:hyperlink w:anchor="_Toc465669174" w:history="1">
             <w:r>
               <w:rPr>
-                <w:rStyle w:val="Hipervnculo"/>
+                <w:rStyle w:val="Hyperlink"/>
                 <w:noProof/>
               </w:rPr>
               <w:t>3.4.2.</w:t>
@@ -1997,7 +1959,7 @@
             </w:r>
             <w:r>
               <w:rPr>
-                <w:rStyle w:val="Hipervnculo"/>
+                <w:rStyle w:val="Hyperlink"/>
                 <w:noProof/>
               </w:rPr>
               <w:t>Otros recursos.</w:t>
@@ -2054,7 +2016,7 @@
         </w:p>
         <w:p>
           <w:pPr>
-            <w:pStyle w:val="TDC1"/>
+            <w:pStyle w:val="TOC1"/>
             <w:tabs>
               <w:tab w:val="left" w:pos="440"/>
               <w:tab w:val="right" w:leader="dot" w:pos="8494"/>
@@ -2068,7 +2030,7 @@
           <w:hyperlink w:anchor="_Toc465669175" w:history="1">
             <w:r>
               <w:rPr>
-                <w:rStyle w:val="Hipervnculo"/>
+                <w:rStyle w:val="Hyperlink"/>
                 <w:noProof/>
               </w:rPr>
               <w:t>4.</w:t>
@@ -2083,7 +2045,7 @@
             </w:r>
             <w:r>
               <w:rPr>
-                <w:rStyle w:val="Hipervnculo"/>
+                <w:rStyle w:val="Hyperlink"/>
                 <w:noProof/>
               </w:rPr>
               <w:t>Mecanismos de seguimiento y control.</w:t>
@@ -2158,15 +2120,15 @@
     </w:p>
     <w:p>
       <w:pPr>
-        <w:pStyle w:val="Ttulo1"/>
+        <w:pStyle w:val="Heading1"/>
         <w:numPr>
           <w:ilvl w:val="0"/>
           <w:numId w:val="6"/>
         </w:numPr>
       </w:pPr>
-      <w:bookmarkStart w:id="1" w:name="_Toc462057869"/>
-      <w:bookmarkStart w:id="2" w:name="_Toc465669159"/>
-      <w:bookmarkEnd w:id="1"/>
+      <w:bookmarkStart w:id="2" w:name="_Toc462057869"/>
+      <w:bookmarkStart w:id="3" w:name="_Toc465669159"/>
+      <w:bookmarkEnd w:id="2"/>
       <w:r>
         <w:lastRenderedPageBreak/>
         <w:t>Análisis de riesgos</w:t>
@@ -2174,25 +2136,25 @@
       <w:r>
         <w:t>.</w:t>
       </w:r>
-      <w:bookmarkEnd w:id="2"/>
+      <w:bookmarkEnd w:id="3"/>
     </w:p>
     <w:p>
       <w:pPr>
-        <w:pStyle w:val="Ttulo1"/>
+        <w:pStyle w:val="Heading1"/>
         <w:numPr>
           <w:ilvl w:val="1"/>
           <w:numId w:val="6"/>
         </w:numPr>
         <w:spacing w:after="240"/>
       </w:pPr>
-      <w:bookmarkStart w:id="3" w:name="_Toc465669160"/>
+      <w:bookmarkStart w:id="4" w:name="_Toc465669160"/>
       <w:r>
         <w:t>Identificación de riesgos</w:t>
       </w:r>
       <w:r>
         <w:t>.</w:t>
       </w:r>
-      <w:bookmarkEnd w:id="3"/>
+      <w:bookmarkEnd w:id="4"/>
     </w:p>
     <w:p>
       <w:r>
@@ -2202,7 +2164,7 @@
     <w:p/>
     <w:tbl>
       <w:tblPr>
-        <w:tblStyle w:val="Tablaconcuadrcula"/>
+        <w:tblStyle w:val="TableGrid"/>
         <w:tblW w:w="9606" w:type="dxa"/>
         <w:tblLook w:val="04A0" w:firstRow="1" w:lastRow="0" w:firstColumn="1" w:lastColumn="0" w:noHBand="0" w:noVBand="1"/>
       </w:tblPr>
@@ -2289,7 +2251,7 @@
           </w:tcPr>
           <w:p>
             <w:pPr>
-              <w:pStyle w:val="Prrafodelista"/>
+              <w:pStyle w:val="ListParagraph"/>
               <w:numPr>
                 <w:ilvl w:val="0"/>
                 <w:numId w:val="14"/>
@@ -2301,7 +2263,7 @@
           </w:p>
           <w:p>
             <w:pPr>
-              <w:pStyle w:val="Prrafodelista"/>
+              <w:pStyle w:val="ListParagraph"/>
               <w:numPr>
                 <w:ilvl w:val="0"/>
                 <w:numId w:val="14"/>
@@ -2313,7 +2275,7 @@
           </w:p>
           <w:p>
             <w:pPr>
-              <w:pStyle w:val="Prrafodelista"/>
+              <w:pStyle w:val="ListParagraph"/>
               <w:numPr>
                 <w:ilvl w:val="0"/>
                 <w:numId w:val="14"/>
@@ -2352,7 +2314,7 @@
           </w:tcPr>
           <w:p>
             <w:pPr>
-              <w:pStyle w:val="Prrafodelista"/>
+              <w:pStyle w:val="ListParagraph"/>
               <w:numPr>
                 <w:ilvl w:val="0"/>
                 <w:numId w:val="16"/>
@@ -2364,7 +2326,7 @@
           </w:p>
           <w:p>
             <w:pPr>
-              <w:pStyle w:val="Prrafodelista"/>
+              <w:pStyle w:val="ListParagraph"/>
               <w:numPr>
                 <w:ilvl w:val="0"/>
                 <w:numId w:val="16"/>
@@ -2373,21 +2335,19 @@
             <w:r>
               <w:t xml:space="preserve">SQL </w:t>
             </w:r>
-            <w:proofErr w:type="spellStart"/>
             <w:r>
               <w:t>injectio</w:t>
             </w:r>
             <w:r>
               <w:t>n</w:t>
             </w:r>
-            <w:proofErr w:type="spellEnd"/>
             <w:r>
               <w:t>.</w:t>
             </w:r>
           </w:p>
           <w:p>
             <w:pPr>
-              <w:pStyle w:val="Prrafodelista"/>
+              <w:pStyle w:val="ListParagraph"/>
               <w:numPr>
                 <w:ilvl w:val="0"/>
                 <w:numId w:val="16"/>
@@ -2435,7 +2395,7 @@
           </w:tcPr>
           <w:p>
             <w:pPr>
-              <w:pStyle w:val="Prrafodelista"/>
+              <w:pStyle w:val="ListParagraph"/>
               <w:numPr>
                 <w:ilvl w:val="0"/>
                 <w:numId w:val="13"/>
@@ -2447,7 +2407,7 @@
           </w:p>
           <w:p>
             <w:pPr>
-              <w:pStyle w:val="Prrafodelista"/>
+              <w:pStyle w:val="ListParagraph"/>
               <w:numPr>
                 <w:ilvl w:val="0"/>
                 <w:numId w:val="13"/>
@@ -2459,7 +2419,7 @@
           </w:p>
           <w:p>
             <w:pPr>
-              <w:pStyle w:val="Prrafodelista"/>
+              <w:pStyle w:val="ListParagraph"/>
               <w:numPr>
                 <w:ilvl w:val="0"/>
                 <w:numId w:val="13"/>
@@ -2471,7 +2431,7 @@
           </w:p>
           <w:p>
             <w:pPr>
-              <w:pStyle w:val="Prrafodelista"/>
+              <w:pStyle w:val="ListParagraph"/>
               <w:numPr>
                 <w:ilvl w:val="0"/>
                 <w:numId w:val="13"/>
@@ -2483,7 +2443,7 @@
           </w:p>
           <w:p>
             <w:pPr>
-              <w:pStyle w:val="Prrafodelista"/>
+              <w:pStyle w:val="ListParagraph"/>
               <w:numPr>
                 <w:ilvl w:val="0"/>
                 <w:numId w:val="13"/>
@@ -2528,7 +2488,7 @@
           </w:tcPr>
           <w:p>
             <w:pPr>
-              <w:pStyle w:val="Prrafodelista"/>
+              <w:pStyle w:val="ListParagraph"/>
               <w:numPr>
                 <w:ilvl w:val="0"/>
                 <w:numId w:val="3"/>
@@ -2552,7 +2512,7 @@
           </w:p>
           <w:p>
             <w:pPr>
-              <w:pStyle w:val="Prrafodelista"/>
+              <w:pStyle w:val="ListParagraph"/>
               <w:numPr>
                 <w:ilvl w:val="0"/>
                 <w:numId w:val="3"/>
@@ -2570,7 +2530,7 @@
           </w:p>
           <w:p>
             <w:pPr>
-              <w:pStyle w:val="Prrafodelista"/>
+              <w:pStyle w:val="ListParagraph"/>
               <w:numPr>
                 <w:ilvl w:val="0"/>
                 <w:numId w:val="3"/>
@@ -2588,7 +2548,7 @@
           </w:p>
           <w:p>
             <w:pPr>
-              <w:pStyle w:val="Prrafodelista"/>
+              <w:pStyle w:val="ListParagraph"/>
               <w:numPr>
                 <w:ilvl w:val="0"/>
                 <w:numId w:val="3"/>
@@ -2598,15 +2558,7 @@
               </w:rPr>
             </w:pPr>
             <w:r>
-              <w:t>Posibles problemas con la metodología ágil elegida (</w:t>
-            </w:r>
-            <w:proofErr w:type="spellStart"/>
-            <w:r>
-              <w:t>Scrum</w:t>
-            </w:r>
-            <w:proofErr w:type="spellEnd"/>
-            <w:r>
-              <w:t>).</w:t>
+              <w:t>Posibles problemas con la metodología ágil elegida (Scrum).</w:t>
             </w:r>
           </w:p>
         </w:tc>
@@ -2632,7 +2584,7 @@
           </w:tcPr>
           <w:p>
             <w:pPr>
-              <w:pStyle w:val="Prrafodelista"/>
+              <w:pStyle w:val="ListParagraph"/>
               <w:numPr>
                 <w:ilvl w:val="0"/>
                 <w:numId w:val="15"/>
@@ -2650,7 +2602,7 @@
           </w:p>
           <w:p>
             <w:pPr>
-              <w:pStyle w:val="Prrafodelista"/>
+              <w:pStyle w:val="ListParagraph"/>
               <w:numPr>
                 <w:ilvl w:val="0"/>
                 <w:numId w:val="15"/>
@@ -2671,7 +2623,7 @@
           </w:p>
           <w:p>
             <w:pPr>
-              <w:pStyle w:val="Prrafodelista"/>
+              <w:pStyle w:val="ListParagraph"/>
               <w:numPr>
                 <w:ilvl w:val="0"/>
                 <w:numId w:val="15"/>
@@ -2681,15 +2633,7 @@
               <w:t xml:space="preserve">Problemas </w:t>
             </w:r>
             <w:r>
-              <w:t xml:space="preserve">de manejo con el </w:t>
-            </w:r>
-            <w:proofErr w:type="spellStart"/>
-            <w:r>
-              <w:t>proyect</w:t>
-            </w:r>
-            <w:proofErr w:type="spellEnd"/>
-            <w:r>
-              <w:t xml:space="preserve"> u otro software que usemos.</w:t>
+              <w:t>de manejo con el proyect u otro software que usemos.</w:t>
             </w:r>
           </w:p>
         </w:tc>
@@ -2727,7 +2671,7 @@
           </w:tcPr>
           <w:p>
             <w:pPr>
-              <w:pStyle w:val="Prrafodelista"/>
+              <w:pStyle w:val="ListParagraph"/>
               <w:numPr>
                 <w:ilvl w:val="0"/>
                 <w:numId w:val="2"/>
@@ -2749,7 +2693,7 @@
           </w:p>
           <w:p>
             <w:pPr>
-              <w:pStyle w:val="Prrafodelista"/>
+              <w:pStyle w:val="ListParagraph"/>
               <w:numPr>
                 <w:ilvl w:val="0"/>
                 <w:numId w:val="2"/>
@@ -2764,7 +2708,7 @@
           </w:p>
           <w:p>
             <w:pPr>
-              <w:pStyle w:val="Prrafodelista"/>
+              <w:pStyle w:val="ListParagraph"/>
               <w:numPr>
                 <w:ilvl w:val="0"/>
                 <w:numId w:val="2"/>
@@ -2807,7 +2751,7 @@
           </w:tcPr>
           <w:p>
             <w:pPr>
-              <w:pStyle w:val="Prrafodelista"/>
+              <w:pStyle w:val="ListParagraph"/>
               <w:numPr>
                 <w:ilvl w:val="0"/>
                 <w:numId w:val="1"/>
@@ -2828,7 +2772,7 @@
           </w:p>
           <w:p>
             <w:pPr>
-              <w:pStyle w:val="Prrafodelista"/>
+              <w:pStyle w:val="ListParagraph"/>
               <w:numPr>
                 <w:ilvl w:val="0"/>
                 <w:numId w:val="1"/>
@@ -2849,7 +2793,7 @@
           </w:p>
           <w:p>
             <w:pPr>
-              <w:pStyle w:val="Prrafodelista"/>
+              <w:pStyle w:val="ListParagraph"/>
               <w:numPr>
                 <w:ilvl w:val="0"/>
                 <w:numId w:val="1"/>
@@ -2869,25 +2813,25 @@
     <w:p/>
     <w:p>
       <w:pPr>
-        <w:pStyle w:val="Ttulo1"/>
+        <w:pStyle w:val="Heading1"/>
         <w:numPr>
           <w:ilvl w:val="1"/>
           <w:numId w:val="6"/>
         </w:numPr>
         <w:spacing w:after="240"/>
       </w:pPr>
-      <w:bookmarkStart w:id="4" w:name="_Toc465669161"/>
+      <w:bookmarkStart w:id="5" w:name="_Toc465669161"/>
       <w:r>
         <w:t>Prioridades de los riesgos</w:t>
       </w:r>
       <w:r>
         <w:t>.</w:t>
       </w:r>
-      <w:bookmarkEnd w:id="4"/>
+      <w:bookmarkEnd w:id="5"/>
     </w:p>
     <w:tbl>
       <w:tblPr>
-        <w:tblStyle w:val="Tablaconcuadrcula"/>
+        <w:tblStyle w:val="TableGrid"/>
         <w:tblW w:w="9606" w:type="dxa"/>
         <w:tblLook w:val="04A0" w:firstRow="1" w:lastRow="0" w:firstColumn="1" w:lastColumn="0" w:noHBand="0" w:noVBand="1"/>
       </w:tblPr>
@@ -3070,15 +3014,7 @@
               <w:spacing w:before="240"/>
             </w:pPr>
             <w:r>
-              <w:t xml:space="preserve">SQL </w:t>
-            </w:r>
-            <w:proofErr w:type="spellStart"/>
-            <w:r>
-              <w:t>injection</w:t>
-            </w:r>
-            <w:proofErr w:type="spellEnd"/>
-            <w:r>
-              <w:t>.</w:t>
+              <w:t>SQL injection.</w:t>
             </w:r>
           </w:p>
         </w:tc>
@@ -3739,15 +3675,7 @@
               <w:spacing w:before="240"/>
             </w:pPr>
             <w:r>
-              <w:t xml:space="preserve">Problemas de manejo con el </w:t>
-            </w:r>
-            <w:proofErr w:type="spellStart"/>
-            <w:r>
-              <w:t>proyect</w:t>
-            </w:r>
-            <w:proofErr w:type="spellEnd"/>
-            <w:r>
-              <w:t xml:space="preserve"> u otro software que usemos.</w:t>
+              <w:t>Problemas de manejo con el proyect u otro software que usemos.</w:t>
             </w:r>
           </w:p>
         </w:tc>
@@ -4082,15 +4010,7 @@
               <w:spacing w:before="240"/>
             </w:pPr>
             <w:r>
-              <w:t>Posibles problemas con la metodología ágil elegida (</w:t>
-            </w:r>
-            <w:proofErr w:type="spellStart"/>
-            <w:r>
-              <w:t>Scrum</w:t>
-            </w:r>
-            <w:proofErr w:type="spellEnd"/>
-            <w:r>
-              <w:t>).</w:t>
+              <w:t>Posibles problemas con la metodología ágil elegida (Scrum).</w:t>
             </w:r>
             <w:r>
               <w:tab/>
@@ -4133,25 +4053,25 @@
     <w:p/>
     <w:p>
       <w:pPr>
-        <w:pStyle w:val="Ttulo1"/>
+        <w:pStyle w:val="Heading1"/>
         <w:numPr>
           <w:ilvl w:val="1"/>
           <w:numId w:val="6"/>
         </w:numPr>
         <w:spacing w:after="240"/>
       </w:pPr>
-      <w:bookmarkStart w:id="5" w:name="_Toc465669162"/>
+      <w:bookmarkStart w:id="6" w:name="_Toc465669162"/>
       <w:r>
         <w:t>Planes de contingencia</w:t>
       </w:r>
       <w:r>
         <w:t>.</w:t>
       </w:r>
-      <w:bookmarkEnd w:id="5"/>
+      <w:bookmarkEnd w:id="6"/>
     </w:p>
     <w:tbl>
       <w:tblPr>
-        <w:tblStyle w:val="Tablaconcuadrcula"/>
+        <w:tblStyle w:val="TableGrid"/>
         <w:tblW w:w="9606" w:type="dxa"/>
         <w:tblLook w:val="04A0" w:firstRow="1" w:lastRow="0" w:firstColumn="1" w:lastColumn="0" w:noHBand="0" w:noVBand="1"/>
       </w:tblPr>
@@ -4334,15 +4254,7 @@
               <w:spacing w:before="240"/>
             </w:pPr>
             <w:r>
-              <w:t xml:space="preserve">SQL </w:t>
-            </w:r>
-            <w:proofErr w:type="spellStart"/>
-            <w:r>
-              <w:t>injection</w:t>
-            </w:r>
-            <w:proofErr w:type="spellEnd"/>
-            <w:r>
-              <w:t>.</w:t>
+              <w:t>SQL injection.</w:t>
             </w:r>
           </w:p>
         </w:tc>
@@ -4605,23 +4517,7 @@
               <w:jc w:val="center"/>
             </w:pPr>
             <w:r>
-              <w:t xml:space="preserve">Llevar un control en aplicaciones como el </w:t>
-            </w:r>
-            <w:proofErr w:type="spellStart"/>
-            <w:r>
-              <w:t>Trello</w:t>
-            </w:r>
-            <w:proofErr w:type="spellEnd"/>
-            <w:r>
-              <w:t xml:space="preserve"> o </w:t>
-            </w:r>
-            <w:proofErr w:type="spellStart"/>
-            <w:r>
-              <w:t>Proyect</w:t>
-            </w:r>
-            <w:proofErr w:type="spellEnd"/>
-            <w:r>
-              <w:t xml:space="preserve"> para saber constantemente la tarea de cada miembro.</w:t>
+              <w:t>Llevar un control en aplicaciones como el Trello o Proyect para saber constantemente la tarea de cada miembro.</w:t>
             </w:r>
           </w:p>
         </w:tc>
@@ -4653,15 +4549,7 @@
               <w:jc w:val="center"/>
             </w:pPr>
             <w:r>
-              <w:t xml:space="preserve">Definir delicadamente las precedencias y las duraciones de las tareas en el </w:t>
-            </w:r>
-            <w:proofErr w:type="spellStart"/>
-            <w:r>
-              <w:t>Proyect</w:t>
-            </w:r>
-            <w:proofErr w:type="spellEnd"/>
-            <w:r>
-              <w:t>.</w:t>
+              <w:t>Definir delicadamente las precedencias y las duraciones de las tareas en el Proyect.</w:t>
             </w:r>
           </w:p>
         </w:tc>
@@ -4676,15 +4564,7 @@
               <w:spacing w:before="240"/>
             </w:pPr>
             <w:r>
-              <w:t>Posibles problemas con la metodología ágil elegida (</w:t>
-            </w:r>
-            <w:proofErr w:type="spellStart"/>
-            <w:r>
-              <w:t>Scrum</w:t>
-            </w:r>
-            <w:proofErr w:type="spellEnd"/>
-            <w:r>
-              <w:t>).</w:t>
+              <w:t>Posibles problemas con la metodología ágil elegida (Scrum).</w:t>
             </w:r>
           </w:p>
         </w:tc>
@@ -4777,15 +4657,7 @@
               <w:spacing w:before="240"/>
             </w:pPr>
             <w:r>
-              <w:t xml:space="preserve">Problemas de manejo con el </w:t>
-            </w:r>
-            <w:proofErr w:type="spellStart"/>
-            <w:r>
-              <w:t>proyect</w:t>
-            </w:r>
-            <w:proofErr w:type="spellEnd"/>
-            <w:r>
-              <w:t xml:space="preserve"> u otro software que usemos.</w:t>
+              <w:t>Problemas de manejo con el proyect u otro software que usemos.</w:t>
             </w:r>
           </w:p>
         </w:tc>
@@ -4831,23 +4703,7 @@
               <w:jc w:val="center"/>
             </w:pPr>
             <w:r>
-              <w:t xml:space="preserve">Comprobar holguras en </w:t>
-            </w:r>
-            <w:proofErr w:type="spellStart"/>
-            <w:r>
-              <w:t>project</w:t>
-            </w:r>
-            <w:proofErr w:type="spellEnd"/>
-            <w:r>
-              <w:t xml:space="preserve"> y añadir las tareas necesarias a </w:t>
-            </w:r>
-            <w:proofErr w:type="spellStart"/>
-            <w:r>
-              <w:t>project</w:t>
-            </w:r>
-            <w:proofErr w:type="spellEnd"/>
-            <w:r>
-              <w:t>, si no hubiera ninguna descartar las mejoras.</w:t>
+              <w:t>Comprobar holguras en project y añadir las tareas necesarias a project, si no hubiera ninguna descartar las mejoras.</w:t>
             </w:r>
           </w:p>
         </w:tc>
@@ -4879,13 +4735,7 @@
               <w:jc w:val="center"/>
             </w:pPr>
             <w:r>
-              <w:t xml:space="preserve">Realizar los cambios mínimos en la interfaz para mantener lo </w:t>
-            </w:r>
-            <w:r>
-              <w:t>más</w:t>
-            </w:r>
-            <w:r>
-              <w:t xml:space="preserve"> estable y robusta posible su apariencia.</w:t>
+              <w:t>Realizar los cambios mínimos en la interfaz para mantener lo más estable y robusta posible su apariencia.</w:t>
             </w:r>
           </w:p>
         </w:tc>
@@ -4946,15 +4796,7 @@
               <w:jc w:val="center"/>
             </w:pPr>
             <w:r>
-              <w:t xml:space="preserve">Realizar los ajustes necesarios en la planificación previa del proyecto en </w:t>
-            </w:r>
-            <w:proofErr w:type="spellStart"/>
-            <w:r>
-              <w:t>project</w:t>
-            </w:r>
-            <w:proofErr w:type="spellEnd"/>
-            <w:r>
-              <w:t>.</w:t>
+              <w:t>Realizar los ajustes necesarios en la planificación previa del proyecto en project.</w:t>
             </w:r>
           </w:p>
         </w:tc>
@@ -5018,8 +4860,6 @@
             <w:r>
               <w:t>Realizar una buena planificación de las tareas y de la asignación de los recursos.</w:t>
             </w:r>
-            <w:bookmarkStart w:id="6" w:name="_GoBack"/>
-            <w:bookmarkEnd w:id="6"/>
           </w:p>
         </w:tc>
       </w:tr>
@@ -5029,7 +4869,7 @@
     <w:p/>
     <w:p>
       <w:pPr>
-        <w:pStyle w:val="Ttulo1"/>
+        <w:pStyle w:val="Heading1"/>
         <w:numPr>
           <w:ilvl w:val="0"/>
           <w:numId w:val="6"/>
@@ -5061,7 +4901,7 @@
     </w:p>
     <w:p>
       <w:pPr>
-        <w:pStyle w:val="Ttulo1"/>
+        <w:pStyle w:val="Heading1"/>
         <w:numPr>
           <w:ilvl w:val="1"/>
           <w:numId w:val="6"/>
@@ -5078,26 +4918,16 @@
     </w:p>
     <w:p>
       <w:pPr>
-        <w:pStyle w:val="Ttulo1"/>
+        <w:pStyle w:val="Heading1"/>
         <w:numPr>
           <w:ilvl w:val="1"/>
           <w:numId w:val="6"/>
         </w:numPr>
       </w:pPr>
       <w:bookmarkStart w:id="9" w:name="_Toc465669165"/>
-      <w:proofErr w:type="spellStart"/>
       <w:r>
-        <w:t>Pricing</w:t>
+        <w:t>Pricing to Win</w:t>
       </w:r>
-      <w:proofErr w:type="spellEnd"/>
-      <w:r>
-        <w:t xml:space="preserve"> to </w:t>
-      </w:r>
-      <w:proofErr w:type="spellStart"/>
-      <w:r>
-        <w:t>Win</w:t>
-      </w:r>
-      <w:proofErr w:type="spellEnd"/>
       <w:r>
         <w:t>.</w:t>
       </w:r>
@@ -5105,7 +4935,7 @@
     </w:p>
     <w:p>
       <w:pPr>
-        <w:pStyle w:val="Ttulo1"/>
+        <w:pStyle w:val="Heading1"/>
         <w:numPr>
           <w:ilvl w:val="1"/>
           <w:numId w:val="6"/>
@@ -5125,7 +4955,7 @@
     </w:p>
     <w:p>
       <w:pPr>
-        <w:pStyle w:val="Ttulo1"/>
+        <w:pStyle w:val="Heading1"/>
         <w:numPr>
           <w:ilvl w:val="1"/>
           <w:numId w:val="6"/>
@@ -5142,7 +4972,7 @@
     </w:p>
     <w:p>
       <w:pPr>
-        <w:pStyle w:val="Ttulo1"/>
+        <w:pStyle w:val="Heading1"/>
         <w:numPr>
           <w:ilvl w:val="0"/>
           <w:numId w:val="6"/>
@@ -5159,7 +4989,7 @@
     </w:p>
     <w:p>
       <w:pPr>
-        <w:pStyle w:val="Ttulo1"/>
+        <w:pStyle w:val="Heading1"/>
         <w:numPr>
           <w:ilvl w:val="1"/>
           <w:numId w:val="6"/>
@@ -5176,7 +5006,7 @@
     </w:p>
     <w:p>
       <w:pPr>
-        <w:pStyle w:val="Ttulo1"/>
+        <w:pStyle w:val="Heading1"/>
         <w:numPr>
           <w:ilvl w:val="1"/>
           <w:numId w:val="6"/>
@@ -5190,7 +5020,7 @@
     </w:p>
     <w:p>
       <w:pPr>
-        <w:pStyle w:val="Ttulo1"/>
+        <w:pStyle w:val="Heading1"/>
         <w:numPr>
           <w:ilvl w:val="1"/>
           <w:numId w:val="6"/>
@@ -5209,7 +5039,7 @@
     </w:p>
     <w:p>
       <w:pPr>
-        <w:pStyle w:val="Ttulo1"/>
+        <w:pStyle w:val="Heading1"/>
         <w:numPr>
           <w:ilvl w:val="1"/>
           <w:numId w:val="6"/>
@@ -5227,7 +5057,7 @@
     </w:p>
     <w:p>
       <w:pPr>
-        <w:pStyle w:val="Ttulo1"/>
+        <w:pStyle w:val="Heading1"/>
         <w:numPr>
           <w:ilvl w:val="2"/>
           <w:numId w:val="6"/>
@@ -5244,7 +5074,7 @@
     </w:p>
     <w:p>
       <w:pPr>
-        <w:pStyle w:val="Ttulo1"/>
+        <w:pStyle w:val="Heading1"/>
         <w:numPr>
           <w:ilvl w:val="2"/>
           <w:numId w:val="6"/>
@@ -5261,7 +5091,7 @@
     </w:p>
     <w:p>
       <w:pPr>
-        <w:pStyle w:val="Ttulo1"/>
+        <w:pStyle w:val="Heading1"/>
         <w:numPr>
           <w:ilvl w:val="0"/>
           <w:numId w:val="6"/>
@@ -5357,7 +5187,7 @@
 <w:ftr xmlns:wpc="http://schemas.microsoft.com/office/word/2010/wordprocessingCanvas" xmlns:cx="http://schemas.microsoft.com/office/drawing/2014/chartex" xmlns:cx1="http://schemas.microsoft.com/office/drawing/2015/9/8/chartex" xmlns:cx2="http://schemas.microsoft.com/office/drawing/2015/10/21/chartex" xmlns:cx3="http://schemas.microsoft.com/office/drawing/2016/5/9/chartex" xmlns:cx4="http://schemas.microsoft.com/office/drawing/2016/5/10/chartex" xmlns:cx5="http://schemas.microsoft.com/office/drawing/2016/5/11/chartex" xmlns:mc="http://schemas.openxmlformats.org/markup-compatibility/2006" xmlns:o="urn:schemas-microsoft-com:office:office" xmlns:r="http://schemas.openxmlformats.org/officeDocument/2006/relationships" xmlns:m="http://schemas.openxmlformats.org/officeDocument/2006/math" xmlns:v="urn:schemas-microsoft-com:vml" xmlns:wp14="http://schemas.microsoft.com/office/word/2010/wordprocessingDrawing" xmlns:wp="http://schemas.openxmlformats.org/drawingml/2006/wordprocessingDrawing" xmlns:w10="urn:schemas-microsoft-com:office:word" xmlns:w="http://schemas.openxmlformats.org/wordprocessingml/2006/main" xmlns:w14="http://schemas.microsoft.com/office/word/2010/wordml" xmlns:w15="http://schemas.microsoft.com/office/word/2012/wordml" xmlns:w16se="http://schemas.microsoft.com/office/word/2015/wordml/symex" xmlns:wpg="http://schemas.microsoft.com/office/word/2010/wordprocessingGroup" xmlns:wpi="http://schemas.microsoft.com/office/word/2010/wordprocessingInk" xmlns:wne="http://schemas.microsoft.com/office/word/2006/wordml" xmlns:wps="http://schemas.microsoft.com/office/word/2010/wordprocessingShape" mc:Ignorable="w14 w15 w16se wp14">
   <w:p>
     <w:pPr>
-      <w:pStyle w:val="Piedepgina"/>
+      <w:pStyle w:val="Footer"/>
       <w:pBdr>
         <w:top w:val="thinThickSmallGap" w:sz="24" w:space="1" w:color="823B0B" w:themeColor="accent2" w:themeShade="7F"/>
       </w:pBdr>
@@ -5398,7 +5228,7 @@
         <w:rFonts w:asciiTheme="majorHAnsi" w:eastAsiaTheme="majorEastAsia" w:hAnsiTheme="majorHAnsi" w:cstheme="majorBidi"/>
         <w:noProof/>
       </w:rPr>
-      <w:t>8</w:t>
+      <w:t>1</w:t>
     </w:r>
     <w:r>
       <w:rPr>
@@ -5410,7 +5240,7 @@
   </w:p>
   <w:p>
     <w:pPr>
-      <w:pStyle w:val="Piedepgina"/>
+      <w:pStyle w:val="Footer"/>
     </w:pPr>
   </w:p>
 </w:ftr>
@@ -5460,7 +5290,7 @@
     <w:sdtContent>
       <w:p>
         <w:pPr>
-          <w:pStyle w:val="Encabezado"/>
+          <w:pStyle w:val="Header"/>
           <w:pBdr>
             <w:bottom w:val="thickThinSmallGap" w:sz="24" w:space="1" w:color="823B0B" w:themeColor="accent2" w:themeShade="7F"/>
           </w:pBdr>
@@ -5485,7 +5315,7 @@
   </w:sdt>
   <w:p>
     <w:pPr>
-      <w:pStyle w:val="Encabezado"/>
+      <w:pStyle w:val="Header"/>
     </w:pPr>
   </w:p>
 </w:hdr>
@@ -5495,7 +5325,7 @@
 <w:hdr xmlns:wpc="http://schemas.microsoft.com/office/word/2010/wordprocessingCanvas" xmlns:cx="http://schemas.microsoft.com/office/drawing/2014/chartex" xmlns:cx1="http://schemas.microsoft.com/office/drawing/2015/9/8/chartex" xmlns:cx2="http://schemas.microsoft.com/office/drawing/2015/10/21/chartex" xmlns:cx3="http://schemas.microsoft.com/office/drawing/2016/5/9/chartex" xmlns:cx4="http://schemas.microsoft.com/office/drawing/2016/5/10/chartex" xmlns:cx5="http://schemas.microsoft.com/office/drawing/2016/5/11/chartex" xmlns:mc="http://schemas.openxmlformats.org/markup-compatibility/2006" xmlns:o="urn:schemas-microsoft-com:office:office" xmlns:r="http://schemas.openxmlformats.org/officeDocument/2006/relationships" xmlns:m="http://schemas.openxmlformats.org/officeDocument/2006/math" xmlns:v="urn:schemas-microsoft-com:vml" xmlns:wp14="http://schemas.microsoft.com/office/word/2010/wordprocessingDrawing" xmlns:wp="http://schemas.openxmlformats.org/drawingml/2006/wordprocessingDrawing" xmlns:w10="urn:schemas-microsoft-com:office:word" xmlns:w="http://schemas.openxmlformats.org/wordprocessingml/2006/main" xmlns:w14="http://schemas.microsoft.com/office/word/2010/wordml" xmlns:w15="http://schemas.microsoft.com/office/word/2012/wordml" xmlns:w16se="http://schemas.microsoft.com/office/word/2015/wordml/symex" xmlns:wpg="http://schemas.microsoft.com/office/word/2010/wordprocessingGroup" xmlns:wpi="http://schemas.microsoft.com/office/word/2010/wordprocessingInk" xmlns:wne="http://schemas.microsoft.com/office/word/2006/wordml" xmlns:wps="http://schemas.microsoft.com/office/word/2010/wordprocessingShape" mc:Ignorable="w14 w15 w16se wp14">
   <w:p>
     <w:pPr>
-      <w:pStyle w:val="Encabezado"/>
+      <w:pStyle w:val="Header"/>
       <w:keepNext w:val="0"/>
       <w:tabs>
         <w:tab w:val="center" w:pos="4252"/>
@@ -5589,7 +5419,7 @@
   </w:p>
   <w:p>
     <w:pPr>
-      <w:pStyle w:val="Encabezado"/>
+      <w:pStyle w:val="Header"/>
       <w:keepNext w:val="0"/>
       <w:tabs>
         <w:tab w:val="center" w:pos="4252"/>
@@ -5616,7 +5446,7 @@
   </w:p>
   <w:p>
     <w:pPr>
-      <w:pStyle w:val="Encabezado"/>
+      <w:pStyle w:val="Header"/>
       <w:keepNext w:val="0"/>
       <w:pBdr>
         <w:bottom w:val="single" w:sz="4" w:space="1" w:color="auto"/>
@@ -8638,7 +8468,7 @@
       <w:spacing w:after="160" w:line="259" w:lineRule="auto"/>
     </w:pPr>
   </w:style>
-  <w:style w:type="paragraph" w:styleId="Ttulo1">
+  <w:style w:type="paragraph" w:styleId="Heading1">
     <w:name w:val="heading 1"/>
     <w:basedOn w:val="Normal"/>
     <w:next w:val="Normal"/>
@@ -8658,7 +8488,7 @@
       <w:szCs w:val="32"/>
     </w:rPr>
   </w:style>
-  <w:style w:type="paragraph" w:styleId="Ttulo2">
+  <w:style w:type="paragraph" w:styleId="Heading2">
     <w:name w:val="heading 2"/>
     <w:basedOn w:val="Normal"/>
     <w:next w:val="Normal"/>
@@ -8679,13 +8509,13 @@
       <w:szCs w:val="26"/>
     </w:rPr>
   </w:style>
-  <w:style w:type="character" w:default="1" w:styleId="Fuentedeprrafopredeter">
+  <w:style w:type="character" w:default="1" w:styleId="DefaultParagraphFont">
     <w:name w:val="Default Paragraph Font"/>
     <w:uiPriority w:val="1"/>
     <w:semiHidden/>
     <w:unhideWhenUsed/>
   </w:style>
-  <w:style w:type="table" w:default="1" w:styleId="Tablanormal">
+  <w:style w:type="table" w:default="1" w:styleId="TableNormal">
     <w:name w:val="Normal Table"/>
     <w:uiPriority w:val="99"/>
     <w:semiHidden/>
@@ -8700,7 +8530,7 @@
       </w:tblCellMar>
     </w:tblPr>
   </w:style>
-  <w:style w:type="numbering" w:default="1" w:styleId="Sinlista">
+  <w:style w:type="numbering" w:default="1" w:styleId="NoList">
     <w:name w:val="No List"/>
     <w:uiPriority w:val="99"/>
     <w:semiHidden/>
@@ -8751,7 +8581,7 @@
   </w:style>
   <w:style w:type="character" w:customStyle="1" w:styleId="Ttulo1Car">
     <w:name w:val="Título 1 Car"/>
-    <w:basedOn w:val="Fuentedeprrafopredeter"/>
+    <w:basedOn w:val="DefaultParagraphFont"/>
     <w:link w:val="Ttulo11"/>
     <w:uiPriority w:val="9"/>
     <w:qFormat/>
@@ -8765,7 +8595,7 @@
   </w:style>
   <w:style w:type="character" w:customStyle="1" w:styleId="Ttulo2Car">
     <w:name w:val="Título 2 Car"/>
-    <w:basedOn w:val="Fuentedeprrafopredeter"/>
+    <w:basedOn w:val="DefaultParagraphFont"/>
     <w:link w:val="Ttulo21"/>
     <w:uiPriority w:val="9"/>
     <w:qFormat/>
@@ -8779,7 +8609,7 @@
   </w:style>
   <w:style w:type="character" w:customStyle="1" w:styleId="EnlacedeInternet">
     <w:name w:val="Enlace de Internet"/>
-    <w:basedOn w:val="Fuentedeprrafopredeter"/>
+    <w:basedOn w:val="DefaultParagraphFont"/>
     <w:uiPriority w:val="99"/>
     <w:unhideWhenUsed/>
     <w:rsid w:val="004360D8"/>
@@ -8788,10 +8618,10 @@
       <w:u w:val="single"/>
     </w:rPr>
   </w:style>
-  <w:style w:type="character" w:customStyle="1" w:styleId="TextodegloboCar">
-    <w:name w:val="Texto de globo Car"/>
-    <w:basedOn w:val="Fuentedeprrafopredeter"/>
-    <w:link w:val="Textodeglobo"/>
+  <w:style w:type="character" w:customStyle="1" w:styleId="BalloonTextChar">
+    <w:name w:val="Balloon Text Char"/>
+    <w:basedOn w:val="DefaultParagraphFont"/>
+    <w:link w:val="BalloonText"/>
     <w:uiPriority w:val="99"/>
     <w:semiHidden/>
     <w:qFormat/>
@@ -8806,11 +8636,11 @@
     <w:name w:val="Enlace del índice"/>
     <w:qFormat/>
   </w:style>
-  <w:style w:type="paragraph" w:styleId="Encabezado">
+  <w:style w:type="paragraph" w:styleId="Header">
     <w:name w:val="header"/>
     <w:basedOn w:val="Normal"/>
-    <w:next w:val="Textoindependiente"/>
-    <w:link w:val="EncabezadoCar"/>
+    <w:next w:val="BodyText"/>
+    <w:link w:val="HeaderChar"/>
     <w:qFormat/>
     <w:pPr>
       <w:keepNext/>
@@ -8822,16 +8652,16 @@
       <w:szCs w:val="28"/>
     </w:rPr>
   </w:style>
-  <w:style w:type="paragraph" w:styleId="Textoindependiente">
+  <w:style w:type="paragraph" w:styleId="BodyText">
     <w:name w:val="Body Text"/>
     <w:basedOn w:val="Normal"/>
     <w:pPr>
       <w:spacing w:after="140" w:line="288" w:lineRule="auto"/>
     </w:pPr>
   </w:style>
-  <w:style w:type="paragraph" w:styleId="Lista">
+  <w:style w:type="paragraph" w:styleId="List">
     <w:name w:val="List"/>
-    <w:basedOn w:val="Textoindependiente"/>
+    <w:basedOn w:val="BodyText"/>
     <w:rPr>
       <w:rFonts w:cs="Lohit Hindi"/>
     </w:rPr>
@@ -8863,7 +8693,7 @@
       <w:rFonts w:cs="Lohit Hindi"/>
     </w:rPr>
   </w:style>
-  <w:style w:type="paragraph" w:styleId="Prrafodelista">
+  <w:style w:type="paragraph" w:styleId="ListParagraph">
     <w:name w:val="List Paragraph"/>
     <w:basedOn w:val="Normal"/>
     <w:uiPriority w:val="34"/>
@@ -8873,7 +8703,7 @@
       <w:contextualSpacing/>
     </w:pPr>
   </w:style>
-  <w:style w:type="paragraph" w:styleId="TtuloTDC">
+  <w:style w:type="paragraph" w:styleId="TOCHeading">
     <w:name w:val="TOC Heading"/>
     <w:basedOn w:val="Ttulo11"/>
     <w:next w:val="Normal"/>
@@ -8918,10 +8748,10 @@
       <w:ind w:left="220"/>
     </w:pPr>
   </w:style>
-  <w:style w:type="paragraph" w:styleId="Textodeglobo">
+  <w:style w:type="paragraph" w:styleId="BalloonText">
     <w:name w:val="Balloon Text"/>
     <w:basedOn w:val="Normal"/>
-    <w:link w:val="TextodegloboCar"/>
+    <w:link w:val="BalloonTextChar"/>
     <w:uiPriority w:val="99"/>
     <w:semiHidden/>
     <w:unhideWhenUsed/>
@@ -8948,7 +8778,7 @@
   </w:style>
   <w:style w:type="character" w:customStyle="1" w:styleId="Ttulo1Car1">
     <w:name w:val="Título 1 Car1"/>
-    <w:basedOn w:val="Fuentedeprrafopredeter"/>
+    <w:basedOn w:val="DefaultParagraphFont"/>
     <w:uiPriority w:val="9"/>
     <w:rsid w:val="008F53C1"/>
     <w:rPr>
@@ -8962,7 +8792,7 @@
   </w:style>
   <w:style w:type="character" w:customStyle="1" w:styleId="Ttulo2Car1">
     <w:name w:val="Título 2 Car1"/>
-    <w:basedOn w:val="Fuentedeprrafopredeter"/>
+    <w:basedOn w:val="DefaultParagraphFont"/>
     <w:uiPriority w:val="9"/>
     <w:semiHidden/>
     <w:rsid w:val="008F53C1"/>
@@ -8975,7 +8805,7 @@
       <w:szCs w:val="26"/>
     </w:rPr>
   </w:style>
-  <w:style w:type="paragraph" w:styleId="TDC1">
+  <w:style w:type="paragraph" w:styleId="TOC1">
     <w:name w:val="toc 1"/>
     <w:basedOn w:val="Normal"/>
     <w:next w:val="Normal"/>
@@ -8988,7 +8818,7 @@
       <w:spacing w:after="100"/>
     </w:pPr>
   </w:style>
-  <w:style w:type="paragraph" w:styleId="TDC2">
+  <w:style w:type="paragraph" w:styleId="TOC2">
     <w:name w:val="toc 2"/>
     <w:basedOn w:val="Normal"/>
     <w:next w:val="Normal"/>
@@ -9002,9 +8832,9 @@
       <w:ind w:left="220"/>
     </w:pPr>
   </w:style>
-  <w:style w:type="character" w:styleId="Hipervnculo">
+  <w:style w:type="character" w:styleId="Hyperlink">
     <w:name w:val="Hyperlink"/>
-    <w:basedOn w:val="Fuentedeprrafopredeter"/>
+    <w:basedOn w:val="DefaultParagraphFont"/>
     <w:uiPriority w:val="99"/>
     <w:unhideWhenUsed/>
     <w:rsid w:val="0005215C"/>
@@ -9013,7 +8843,7 @@
       <w:u w:val="single"/>
     </w:rPr>
   </w:style>
-  <w:style w:type="paragraph" w:styleId="TDC3">
+  <w:style w:type="paragraph" w:styleId="TOC3">
     <w:name w:val="toc 3"/>
     <w:basedOn w:val="Normal"/>
     <w:next w:val="Normal"/>
@@ -9032,10 +8862,10 @@
       <w:lang w:val="es-ES_tradnl" w:eastAsia="es-ES_tradnl"/>
     </w:rPr>
   </w:style>
-  <w:style w:type="paragraph" w:styleId="Piedepgina">
+  <w:style w:type="paragraph" w:styleId="Footer">
     <w:name w:val="footer"/>
     <w:basedOn w:val="Normal"/>
-    <w:link w:val="PiedepginaCar"/>
+    <w:link w:val="FooterChar"/>
     <w:uiPriority w:val="99"/>
     <w:unhideWhenUsed/>
     <w:rsid w:val="000A448E"/>
@@ -9047,17 +8877,17 @@
       <w:spacing w:after="0" w:line="240" w:lineRule="auto"/>
     </w:pPr>
   </w:style>
-  <w:style w:type="character" w:customStyle="1" w:styleId="PiedepginaCar">
-    <w:name w:val="Pie de página Car"/>
-    <w:basedOn w:val="Fuentedeprrafopredeter"/>
-    <w:link w:val="Piedepgina"/>
+  <w:style w:type="character" w:customStyle="1" w:styleId="FooterChar">
+    <w:name w:val="Footer Char"/>
+    <w:basedOn w:val="DefaultParagraphFont"/>
+    <w:link w:val="Footer"/>
     <w:uiPriority w:val="99"/>
     <w:rsid w:val="000A448E"/>
   </w:style>
-  <w:style w:type="character" w:customStyle="1" w:styleId="EncabezadoCar">
-    <w:name w:val="Encabezado Car"/>
-    <w:basedOn w:val="Fuentedeprrafopredeter"/>
-    <w:link w:val="Encabezado"/>
+  <w:style w:type="character" w:customStyle="1" w:styleId="HeaderChar">
+    <w:name w:val="Header Char"/>
+    <w:basedOn w:val="DefaultParagraphFont"/>
+    <w:link w:val="Header"/>
     <w:uiPriority w:val="99"/>
     <w:rsid w:val="001852D0"/>
     <w:rPr>
@@ -9066,9 +8896,9 @@
       <w:szCs w:val="28"/>
     </w:rPr>
   </w:style>
-  <w:style w:type="character" w:styleId="Textodelmarcadordeposicin">
+  <w:style w:type="character" w:styleId="PlaceholderText">
     <w:name w:val="Placeholder Text"/>
-    <w:basedOn w:val="Fuentedeprrafopredeter"/>
+    <w:basedOn w:val="DefaultParagraphFont"/>
     <w:uiPriority w:val="99"/>
     <w:semiHidden/>
     <w:rsid w:val="00A655A5"/>
@@ -9076,9 +8906,9 @@
       <w:color w:val="808080"/>
     </w:rPr>
   </w:style>
-  <w:style w:type="paragraph" w:styleId="Sinespaciado">
+  <w:style w:type="paragraph" w:styleId="NoSpacing">
     <w:name w:val="No Spacing"/>
-    <w:link w:val="SinespaciadoCar"/>
+    <w:link w:val="NoSpacingChar"/>
     <w:uiPriority w:val="1"/>
     <w:qFormat/>
     <w:rsid w:val="007057A8"/>
@@ -9087,10 +8917,10 @@
       <w:lang w:eastAsia="es-ES"/>
     </w:rPr>
   </w:style>
-  <w:style w:type="character" w:customStyle="1" w:styleId="SinespaciadoCar">
-    <w:name w:val="Sin espaciado Car"/>
-    <w:basedOn w:val="Fuentedeprrafopredeter"/>
-    <w:link w:val="Sinespaciado"/>
+  <w:style w:type="character" w:customStyle="1" w:styleId="NoSpacingChar">
+    <w:name w:val="No Spacing Char"/>
+    <w:basedOn w:val="DefaultParagraphFont"/>
+    <w:link w:val="NoSpacing"/>
     <w:uiPriority w:val="1"/>
     <w:rsid w:val="007057A8"/>
     <w:rPr>
@@ -9098,9 +8928,9 @@
       <w:lang w:eastAsia="es-ES"/>
     </w:rPr>
   </w:style>
-  <w:style w:type="table" w:styleId="Tablaconcuadrcula">
+  <w:style w:type="table" w:styleId="TableGrid">
     <w:name w:val="Table Grid"/>
-    <w:basedOn w:val="Tablanormal"/>
+    <w:basedOn w:val="TableNormal"/>
     <w:uiPriority w:val="39"/>
     <w:unhideWhenUsed/>
     <w:rsid w:val="00457AEE"/>
@@ -9384,7 +9214,7 @@
 </file>
 
 <file path=customXml/itemProps1.xml><?xml version="1.0" encoding="utf-8"?>
-<ds:datastoreItem xmlns:ds="http://schemas.openxmlformats.org/officeDocument/2006/customXml" ds:itemID="{FA9E31E0-315E-4E1B-9B7C-512E895CAA3B}">
+<ds:datastoreItem xmlns:ds="http://schemas.openxmlformats.org/officeDocument/2006/customXml" ds:itemID="{2701FDF4-752F-459F-A645-E6C196211D9B}">
   <ds:schemaRefs>
     <ds:schemaRef ds:uri="http://schemas.openxmlformats.org/officeDocument/2006/bibliography"/>
   </ds:schemaRefs>

</xml_diff>